<commit_message>
Textbook Chapters 3 and 5 added
</commit_message>
<xml_diff>
--- a/Week1/Labs/Annand_lab_1.docx
+++ b/Week1/Labs/Annand_lab_1.docx
@@ -14,16 +14,30 @@
           <w:sz w:val="40"/>
           <w:szCs w:val="40"/>
         </w:rPr>
+        <w:t>Joseph Annand</w:t>
+      </w:r>
+    </w:p>
+    <w:p>
+      <w:pPr>
+        <w:rPr>
+          <w:sz w:val="40"/>
+          <w:szCs w:val="40"/>
+        </w:rPr>
+      </w:pPr>
+      <w:r>
+        <w:rPr>
+          <w:sz w:val="40"/>
+          <w:szCs w:val="40"/>
+        </w:rPr>
         <w:t>Assignment 1</w:t>
       </w:r>
-    </w:p>
-    <w:p>
-      <w:pPr>
-        <w:rPr>
-          <w:sz w:val="40"/>
-          <w:szCs w:val="40"/>
-        </w:rPr>
-      </w:pPr>
+      <w:r>
+        <w:rPr>
+          <w:sz w:val="40"/>
+          <w:szCs w:val="40"/>
+        </w:rPr>
+        <w:t xml:space="preserve"> DSE6210</w:t>
+      </w:r>
     </w:p>
     <w:p>
       <w:pPr>
@@ -790,6 +804,66 @@
     <w:p>
       <w:pPr>
         <w:rPr>
+          <w:sz w:val="24"/>
+          <w:szCs w:val="24"/>
+        </w:rPr>
+      </w:pPr>
+      <w:r>
+        <w:rPr>
+          <w:sz w:val="24"/>
+          <w:szCs w:val="24"/>
+        </w:rPr>
+        <w:t xml:space="preserve">Students, professors, the Registrar’s office, Academic Services, and the Bursar are all naïve or parametric users that need to view and/or update the database. Students will want to view their grades, courses, and pre-requisites for courses. They may need menu-based, mobile application, and keyword-based database search </w:t>
+      </w:r>
+      <w:r>
+        <w:rPr>
+          <w:sz w:val="24"/>
+          <w:szCs w:val="24"/>
+        </w:rPr>
+        <w:t xml:space="preserve">interfaces to make finding information easy. </w:t>
+      </w:r>
+      <w:r>
+        <w:rPr>
+          <w:sz w:val="24"/>
+          <w:szCs w:val="24"/>
+        </w:rPr>
+        <w:lastRenderedPageBreak/>
+        <w:t>Their access to the database must be limited to only their own grades and student information to protect privacy. Professors and the Registrar’s office would need a way to update grades and course listings, respectively. They may require a special interface with the functions that they will repeatedly use to update the database. Similar to the student user, Academic Services and the Bursar will need to view student information like grades and number of enrolled credits. They may require a menu-based or keyword-based interface to easily search through student records without knowledge of the how the database works or knowledge of database languages.</w:t>
+      </w:r>
+    </w:p>
+    <w:p>
+      <w:pPr>
+        <w:rPr>
+          <w:sz w:val="24"/>
+          <w:szCs w:val="24"/>
+        </w:rPr>
+      </w:pPr>
+      <w:r>
+        <w:rPr>
+          <w:sz w:val="24"/>
+          <w:szCs w:val="24"/>
+        </w:rPr>
+        <w:t xml:space="preserve">Sophisticated end users accessing the database may be business analysts employed by the college. They may need to query large amounts of data and apply statistical analysis to them to inform business or marketing decisions. </w:t>
+      </w:r>
+      <w:r>
+        <w:rPr>
+          <w:sz w:val="24"/>
+          <w:szCs w:val="24"/>
+        </w:rPr>
+        <w:t>To do so, they may prefer an interface where they can use query language commands to access the database.</w:t>
+      </w:r>
+    </w:p>
+    <w:p>
+      <w:pPr>
+        <w:rPr>
+          <w:sz w:val="24"/>
+          <w:szCs w:val="24"/>
+        </w:rPr>
+      </w:pPr>
+    </w:p>
+    <w:p>
+      <w:pPr>
+        <w:rPr>
           <w:sz w:val="40"/>
           <w:szCs w:val="40"/>
         </w:rPr>
@@ -814,8 +888,105 @@
           <w:sz w:val="40"/>
           <w:szCs w:val="40"/>
         </w:rPr>
+        <w:t>Once you have built your database, execute the lab_exercise.sql query. Please submit the results as a CSV. Note: the name of your schema may differ, if so replace [dbo] in each of my table references with the name of your schema.</w:t>
+      </w:r>
+    </w:p>
+    <w:p>
+      <w:pPr>
+        <w:rPr>
+          <w:sz w:val="40"/>
+          <w:szCs w:val="40"/>
+        </w:rPr>
+      </w:pPr>
+      <w:r>
+        <w:rPr>
+          <w:sz w:val="40"/>
+          <w:szCs w:val="40"/>
+        </w:rPr>
         <w:lastRenderedPageBreak/>
-        <w:t xml:space="preserve">Once you have built your database, execute the lab_exercise.sql query. Please submit the results as a CSV. Note: the name of your schema may differ, if so replace [dbo] in each of my table references with the name of your schema. </w:t>
+        <w:drawing>
+          <wp:inline distT="0" distB="0" distL="0" distR="0" wp14:anchorId="38DB8ADC" wp14:editId="5437673A">
+            <wp:extent cx="5943600" cy="3153410"/>
+            <wp:effectExtent l="0" t="0" r="0" b="8890"/>
+            <wp:docPr id="881115205" name="Picture 1" descr="A screenshot of a computer&#10;&#10;Description automatically generated"/>
+            <wp:cNvGraphicFramePr>
+              <a:graphicFrameLocks xmlns:a="http://schemas.openxmlformats.org/drawingml/2006/main" noChangeAspect="1"/>
+            </wp:cNvGraphicFramePr>
+            <a:graphic xmlns:a="http://schemas.openxmlformats.org/drawingml/2006/main">
+              <a:graphicData uri="http://schemas.openxmlformats.org/drawingml/2006/picture">
+                <pic:pic xmlns:pic="http://schemas.openxmlformats.org/drawingml/2006/picture">
+                  <pic:nvPicPr>
+                    <pic:cNvPr id="881115205" name="Picture 1" descr="A screenshot of a computer&#10;&#10;Description automatically generated"/>
+                    <pic:cNvPicPr/>
+                  </pic:nvPicPr>
+                  <pic:blipFill>
+                    <a:blip r:embed="rId5"/>
+                    <a:stretch>
+                      <a:fillRect/>
+                    </a:stretch>
+                  </pic:blipFill>
+                  <pic:spPr>
+                    <a:xfrm>
+                      <a:off x="0" y="0"/>
+                      <a:ext cx="5943600" cy="3153410"/>
+                    </a:xfrm>
+                    <a:prstGeom prst="rect">
+                      <a:avLst/>
+                    </a:prstGeom>
+                  </pic:spPr>
+                </pic:pic>
+              </a:graphicData>
+            </a:graphic>
+          </wp:inline>
+        </w:drawing>
+      </w:r>
+      <w:r>
+        <w:rPr>
+          <w:sz w:val="40"/>
+          <w:szCs w:val="40"/>
+        </w:rPr>
+        <w:drawing>
+          <wp:inline distT="0" distB="0" distL="0" distR="0" wp14:anchorId="491AB0D5" wp14:editId="16C3D927">
+            <wp:extent cx="5943600" cy="3156585"/>
+            <wp:effectExtent l="0" t="0" r="0" b="5715"/>
+            <wp:docPr id="1836064794" name="Picture 1" descr="A screenshot of a computer&#10;&#10;Description automatically generated"/>
+            <wp:cNvGraphicFramePr>
+              <a:graphicFrameLocks xmlns:a="http://schemas.openxmlformats.org/drawingml/2006/main" noChangeAspect="1"/>
+            </wp:cNvGraphicFramePr>
+            <a:graphic xmlns:a="http://schemas.openxmlformats.org/drawingml/2006/main">
+              <a:graphicData uri="http://schemas.openxmlformats.org/drawingml/2006/picture">
+                <pic:pic xmlns:pic="http://schemas.openxmlformats.org/drawingml/2006/picture">
+                  <pic:nvPicPr>
+                    <pic:cNvPr id="1836064794" name="Picture 1" descr="A screenshot of a computer&#10;&#10;Description automatically generated"/>
+                    <pic:cNvPicPr/>
+                  </pic:nvPicPr>
+                  <pic:blipFill>
+                    <a:blip r:embed="rId6"/>
+                    <a:stretch>
+                      <a:fillRect/>
+                    </a:stretch>
+                  </pic:blipFill>
+                  <pic:spPr>
+                    <a:xfrm>
+                      <a:off x="0" y="0"/>
+                      <a:ext cx="5943600" cy="3156585"/>
+                    </a:xfrm>
+                    <a:prstGeom prst="rect">
+                      <a:avLst/>
+                    </a:prstGeom>
+                  </pic:spPr>
+                </pic:pic>
+              </a:graphicData>
+            </a:graphic>
+          </wp:inline>
+        </w:drawing>
+      </w:r>
+      <w:r>
+        <w:rPr>
+          <w:sz w:val="40"/>
+          <w:szCs w:val="40"/>
+        </w:rPr>
+        <w:t xml:space="preserve"> </w:t>
       </w:r>
     </w:p>
     <w:p>

</xml_diff>